<commit_message>
All done for ccna 1
</commit_message>
<xml_diff>
--- a/IPv4.Subnetting.VLSM#11_jubair.docx
+++ b/IPv4.Subnetting.VLSM#11_jubair.docx
@@ -63,13 +63,13 @@
         <w:rPr>
           <w:lang w:val="en-CA"/>
         </w:rPr>
-        <w:t>255.255.224.0</w:t>
-      </w:r>
-      <w:r>
-        <w:rPr>
-          <w:lang w:val="en-CA"/>
-        </w:rPr>
-        <w:br/>
+        <w:br/>
+      </w:r>
+      <w:r>
+        <w:rPr>
+          <w:lang w:val="en-CA"/>
+        </w:rPr>
+        <w:t>255.255.255.254.0</w:t>
       </w:r>
       <w:r>
         <w:rPr>
@@ -111,13 +111,13 @@
         <w:rPr>
           <w:lang w:val="en-CA"/>
         </w:rPr>
-        <w:t>25.25.69.0</w:t>
-      </w:r>
-      <w:r>
-        <w:rPr>
-          <w:lang w:val="en-CA"/>
-        </w:rPr>
-        <w:br/>
+        <w:br/>
+      </w:r>
+      <w:r>
+        <w:rPr>
+          <w:lang w:val="en-CA"/>
+        </w:rPr>
+        <w:t>25.25.64.0</w:t>
       </w:r>
       <w:r>
         <w:rPr>
@@ -185,6 +185,14 @@
         </w:rPr>
         <w:br/>
       </w:r>
+    </w:p>
+    <w:p>
+      <w:pPr>
+        <w:pStyle w:val="ListParagraph"/>
+        <w:rPr>
+          <w:lang w:val="en-CA"/>
+        </w:rPr>
+      </w:pPr>
       <w:r>
         <w:rPr>
           <w:lang w:val="en-CA"/>
@@ -271,9 +279,11 @@
       </w:r>
       <w:r>
         <w:rPr>
-          <w:lang w:val="en-CA"/>
-        </w:rPr>
-        <w:t>25.25.69.1 – 25.25.224.253</w:t>
+          <w:rStyle w:val="normaltextrun"/>
+          <w:rFonts w:ascii="Calibri" w:hAnsi="Calibri" w:cs="Calibri"/>
+          <w:bdr w:val="none" w:sz="0" w:space="0" w:color="auto" w:frame="1"/>
+        </w:rPr>
+        <w:t>25.25.64.0-25.25.95.255</w:t>
       </w:r>
       <w:r>
         <w:rPr>
@@ -313,9 +323,11 @@
       </w:r>
       <w:r>
         <w:rPr>
-          <w:lang w:val="en-CA"/>
-        </w:rPr>
-        <w:t>25.25.224.254</w:t>
+          <w:rStyle w:val="normaltextrun"/>
+          <w:rFonts w:ascii="Calibri" w:hAnsi="Calibri" w:cs="Calibri"/>
+          <w:bdr w:val="none" w:sz="0" w:space="0" w:color="auto" w:frame="1"/>
+        </w:rPr>
+        <w:t>25.25.95.255</w:t>
       </w:r>
       <w:r>
         <w:rPr>
@@ -435,7 +447,7 @@
         <w:rPr>
           <w:lang w:val="en-CA"/>
         </w:rPr>
-        <w:t>no</w:t>
+        <w:t>yes</w:t>
       </w:r>
       <w:r>
         <w:rPr>
@@ -489,54 +501,13 @@
         <w:rPr>
           <w:lang w:val="en-CA"/>
         </w:rPr>
-        <w:t xml:space="preserve">the host addresses starts from 1 as this address prefix is </w:t>
-      </w:r>
-      <w:proofErr w:type="gramStart"/>
-      <w:r>
-        <w:rPr>
-          <w:lang w:val="en-CA"/>
-        </w:rPr>
-        <w:t>14 ,</w:t>
-      </w:r>
-      <w:proofErr w:type="gramEnd"/>
-      <w:r>
-        <w:rPr>
-          <w:lang w:val="en-CA"/>
-        </w:rPr>
-        <w:t xml:space="preserve"> its in the 2</w:t>
-      </w:r>
-      <w:r>
-        <w:rPr>
-          <w:vertAlign w:val="superscript"/>
-          <w:lang w:val="en-CA"/>
-        </w:rPr>
-        <w:t>nd</w:t>
-      </w:r>
-      <w:r>
-        <w:rPr>
-          <w:lang w:val="en-CA"/>
-        </w:rPr>
-        <w:t xml:space="preserve"> </w:t>
-      </w:r>
-      <w:proofErr w:type="spellStart"/>
-      <w:r>
-        <w:rPr>
-          <w:lang w:val="en-CA"/>
-        </w:rPr>
-        <w:t>octate</w:t>
-      </w:r>
-      <w:proofErr w:type="spellEnd"/>
-      <w:r>
-        <w:rPr>
-          <w:lang w:val="en-CA"/>
-        </w:rPr>
-        <w:t>. To be a host it should be 14.5.1.0</w:t>
-      </w:r>
-      <w:r>
-        <w:rPr>
-          <w:lang w:val="en-CA"/>
-        </w:rPr>
-        <w:br/>
+        <w:br/>
+      </w:r>
+      <w:r>
+        <w:rPr>
+          <w:lang w:val="en-CA"/>
+        </w:rPr>
+        <w:t>Cause it’s a usable host address</w:t>
       </w:r>
     </w:p>
     <w:p>
@@ -637,7 +608,7 @@
         <w:rPr>
           <w:lang w:val="en-CA"/>
         </w:rPr>
-        <w:t>16</w:t>
+        <w:t>6</w:t>
       </w:r>
     </w:p>
     <w:p>
@@ -673,7 +644,7 @@
         <w:rPr>
           <w:lang w:val="en-CA"/>
         </w:rPr>
-        <w:t>255.255.0.0</w:t>
+        <w:t>255.255.252.0</w:t>
       </w:r>
       <w:r>
         <w:rPr>
@@ -690,6 +661,7 @@
           <w:numId w:val="1"/>
         </w:numPr>
         <w:rPr>
+          <w:rStyle w:val="normaltextrun"/>
           <w:lang w:val="en-CA"/>
         </w:rPr>
       </w:pPr>
@@ -729,590 +701,404 @@
         </w:rPr>
         <w:br/>
       </w:r>
-      <w:bookmarkStart w:id="0" w:name="_Hlk117546547"/>
-      <w:r>
-        <w:rPr>
-          <w:lang w:val="en-CA"/>
-        </w:rPr>
-        <w:t>172.</w:t>
-      </w:r>
-      <w:r>
-        <w:rPr>
-          <w:lang w:val="en-CA"/>
-        </w:rPr>
-        <w:t>38</w:t>
-      </w:r>
-      <w:r>
-        <w:rPr>
-          <w:lang w:val="en-CA"/>
-        </w:rPr>
-        <w:t>.1.0/16</w:t>
-      </w:r>
-      <w:bookmarkEnd w:id="0"/>
-      <w:r>
-        <w:rPr>
-          <w:lang w:val="en-CA"/>
-        </w:rPr>
-        <w:t xml:space="preserve"> – 255.255.</w:t>
-      </w:r>
-      <w:r>
-        <w:rPr>
-          <w:lang w:val="en-CA"/>
-        </w:rPr>
-        <w:t>0.0</w:t>
-      </w:r>
-      <w:r>
-        <w:rPr>
-          <w:lang w:val="en-CA"/>
-        </w:rPr>
-        <w:br/>
-      </w:r>
-      <w:r>
-        <w:rPr>
-          <w:lang w:val="en-CA"/>
-        </w:rPr>
-        <w:t>172.</w:t>
-      </w:r>
-      <w:r>
-        <w:rPr>
-          <w:lang w:val="en-CA"/>
-        </w:rPr>
-        <w:t xml:space="preserve"> </w:t>
-      </w:r>
-      <w:r>
-        <w:rPr>
-          <w:lang w:val="en-CA"/>
-        </w:rPr>
-        <w:t>38</w:t>
-      </w:r>
-      <w:r>
-        <w:rPr>
-          <w:lang w:val="en-CA"/>
-        </w:rPr>
-        <w:t>.</w:t>
-      </w:r>
-      <w:r>
-        <w:rPr>
-          <w:lang w:val="en-CA"/>
-        </w:rPr>
-        <w:t>2</w:t>
-      </w:r>
-      <w:r>
-        <w:rPr>
-          <w:lang w:val="en-CA"/>
-        </w:rPr>
-        <w:t>.0/16</w:t>
-      </w:r>
-      <w:r>
-        <w:rPr>
-          <w:lang w:val="en-CA"/>
+      <w:r>
+        <w:rPr>
+          <w:rStyle w:val="normaltextrun"/>
+          <w:rFonts w:ascii="Calibri" w:hAnsi="Calibri" w:cs="Calibri"/>
+          <w:shd w:val="clear" w:color="auto" w:fill="FFFFFF"/>
+        </w:rPr>
+        <w:t>172.38.0.0</w:t>
+      </w:r>
+      <w:r>
+        <w:rPr>
+          <w:rStyle w:val="normaltextrun"/>
+          <w:rFonts w:ascii="Calibri" w:hAnsi="Calibri" w:cs="Calibri"/>
+          <w:shd w:val="clear" w:color="auto" w:fill="FFFFFF"/>
+        </w:rPr>
+        <w:t xml:space="preserve"> -</w:t>
+      </w:r>
+      <w:r>
+        <w:rPr>
+          <w:rStyle w:val="normaltextrun"/>
+          <w:rFonts w:ascii="Calibri" w:hAnsi="Calibri" w:cs="Calibri"/>
+          <w:shd w:val="clear" w:color="auto" w:fill="FFFFFF"/>
+        </w:rPr>
+        <w:t xml:space="preserve">255.255.252.0 </w:t>
+      </w:r>
+    </w:p>
+    <w:p>
+      <w:pPr>
+        <w:pStyle w:val="ListParagraph"/>
+        <w:rPr>
+          <w:rStyle w:val="normaltextrun"/>
+          <w:rFonts w:ascii="Calibri" w:hAnsi="Calibri" w:cs="Calibri"/>
+          <w:shd w:val="clear" w:color="auto" w:fill="FFFFFF"/>
+        </w:rPr>
+      </w:pPr>
+      <w:r>
+        <w:rPr>
+          <w:rStyle w:val="normaltextrun"/>
+          <w:rFonts w:ascii="Calibri" w:hAnsi="Calibri" w:cs="Calibri"/>
+          <w:shd w:val="clear" w:color="auto" w:fill="FFFFFF"/>
+        </w:rPr>
+        <w:t>172.38.4.0</w:t>
+      </w:r>
+      <w:r>
+        <w:rPr>
+          <w:rStyle w:val="normaltextrun"/>
+          <w:rFonts w:ascii="Calibri" w:hAnsi="Calibri" w:cs="Calibri"/>
+          <w:shd w:val="clear" w:color="auto" w:fill="FFFFFF"/>
         </w:rPr>
         <w:t>-</w:t>
       </w:r>
       <w:r>
         <w:rPr>
-          <w:lang w:val="en-CA"/>
-        </w:rPr>
-        <w:t xml:space="preserve"> </w:t>
-      </w:r>
-      <w:r>
-        <w:rPr>
-          <w:lang w:val="en-CA"/>
-        </w:rPr>
-        <w:t>255.255.0.0</w:t>
-      </w:r>
-      <w:r>
-        <w:rPr>
-          <w:lang w:val="en-CA"/>
-        </w:rPr>
-        <w:br/>
-      </w:r>
-      <w:r>
-        <w:rPr>
-          <w:lang w:val="en-CA"/>
-        </w:rPr>
-        <w:t>172.</w:t>
-      </w:r>
-      <w:r>
-        <w:rPr>
-          <w:lang w:val="en-CA"/>
-        </w:rPr>
-        <w:t xml:space="preserve"> </w:t>
-      </w:r>
-      <w:r>
-        <w:rPr>
-          <w:lang w:val="en-CA"/>
-        </w:rPr>
-        <w:t>38</w:t>
-      </w:r>
-      <w:r>
-        <w:rPr>
-          <w:lang w:val="en-CA"/>
-        </w:rPr>
-        <w:t>.</w:t>
-      </w:r>
-      <w:r>
-        <w:rPr>
-          <w:lang w:val="en-CA"/>
-        </w:rPr>
-        <w:t>3</w:t>
-      </w:r>
-      <w:r>
-        <w:rPr>
-          <w:lang w:val="en-CA"/>
-        </w:rPr>
-        <w:t>.0/16</w:t>
-      </w:r>
-      <w:r>
-        <w:rPr>
-          <w:lang w:val="en-CA"/>
+          <w:rStyle w:val="normaltextrun"/>
+          <w:rFonts w:ascii="Calibri" w:hAnsi="Calibri" w:cs="Calibri"/>
+          <w:shd w:val="clear" w:color="auto" w:fill="FFFFFF"/>
+        </w:rPr>
+        <w:t xml:space="preserve"> 255.255.252.0</w:t>
+      </w:r>
+      <w:r>
+        <w:rPr>
+          <w:rStyle w:val="scxw246753748"/>
+          <w:rFonts w:ascii="Calibri" w:hAnsi="Calibri" w:cs="Calibri"/>
+          <w:shd w:val="clear" w:color="auto" w:fill="FFFFFF"/>
+        </w:rPr>
+        <w:t> </w:t>
+      </w:r>
+      <w:r>
+        <w:rPr>
+          <w:rFonts w:ascii="Calibri" w:hAnsi="Calibri" w:cs="Calibri"/>
+          <w:shd w:val="clear" w:color="auto" w:fill="FFFFFF"/>
+        </w:rPr>
+        <w:br/>
+      </w:r>
+      <w:r>
+        <w:rPr>
+          <w:rStyle w:val="normaltextrun"/>
+          <w:rFonts w:ascii="Calibri" w:hAnsi="Calibri" w:cs="Calibri"/>
+          <w:shd w:val="clear" w:color="auto" w:fill="FFFFFF"/>
+        </w:rPr>
+        <w:t>172.38.8.0</w:t>
+      </w:r>
+      <w:r>
+        <w:rPr>
+          <w:rStyle w:val="normaltextrun"/>
+          <w:rFonts w:ascii="Calibri" w:hAnsi="Calibri" w:cs="Calibri"/>
+          <w:shd w:val="clear" w:color="auto" w:fill="FFFFFF"/>
         </w:rPr>
         <w:t>-</w:t>
       </w:r>
       <w:r>
         <w:rPr>
-          <w:lang w:val="en-CA"/>
-        </w:rPr>
-        <w:t xml:space="preserve"> </w:t>
-      </w:r>
-      <w:r>
-        <w:rPr>
-          <w:lang w:val="en-CA"/>
-        </w:rPr>
-        <w:t>255.255.0.0</w:t>
-      </w:r>
-      <w:r>
-        <w:rPr>
-          <w:lang w:val="en-CA"/>
-        </w:rPr>
-        <w:br/>
-      </w:r>
-      <w:r>
-        <w:rPr>
-          <w:lang w:val="en-CA"/>
-        </w:rPr>
-        <w:t>172.</w:t>
-      </w:r>
-      <w:r>
-        <w:rPr>
-          <w:lang w:val="en-CA"/>
-        </w:rPr>
-        <w:t xml:space="preserve"> </w:t>
-      </w:r>
-      <w:r>
-        <w:rPr>
-          <w:lang w:val="en-CA"/>
-        </w:rPr>
-        <w:t>38</w:t>
-      </w:r>
-      <w:r>
-        <w:rPr>
-          <w:lang w:val="en-CA"/>
-        </w:rPr>
-        <w:t>.</w:t>
-      </w:r>
-      <w:r>
-        <w:rPr>
-          <w:lang w:val="en-CA"/>
-        </w:rPr>
-        <w:t>4</w:t>
-      </w:r>
-      <w:r>
-        <w:rPr>
-          <w:lang w:val="en-CA"/>
-        </w:rPr>
-        <w:t>.0/16</w:t>
-      </w:r>
-      <w:r>
-        <w:rPr>
-          <w:lang w:val="en-CA"/>
+          <w:rStyle w:val="normaltextrun"/>
+          <w:rFonts w:ascii="Calibri" w:hAnsi="Calibri" w:cs="Calibri"/>
+          <w:shd w:val="clear" w:color="auto" w:fill="FFFFFF"/>
+        </w:rPr>
+        <w:t>255.255.252.0</w:t>
+      </w:r>
+    </w:p>
+    <w:p>
+      <w:pPr>
+        <w:pStyle w:val="ListParagraph"/>
+        <w:rPr>
+          <w:rStyle w:val="normaltextrun"/>
+          <w:rFonts w:ascii="Calibri" w:hAnsi="Calibri" w:cs="Calibri"/>
+          <w:shd w:val="clear" w:color="auto" w:fill="FFFFFF"/>
+        </w:rPr>
+      </w:pPr>
+      <w:r>
+        <w:rPr>
+          <w:rStyle w:val="normaltextrun"/>
+          <w:rFonts w:ascii="Calibri" w:hAnsi="Calibri" w:cs="Calibri"/>
+          <w:shd w:val="clear" w:color="auto" w:fill="FFFFFF"/>
+        </w:rPr>
+        <w:t>172.38.12.0</w:t>
+      </w:r>
+      <w:r>
+        <w:rPr>
+          <w:rStyle w:val="normaltextrun"/>
+          <w:rFonts w:ascii="Calibri" w:hAnsi="Calibri" w:cs="Calibri"/>
+          <w:shd w:val="clear" w:color="auto" w:fill="FFFFFF"/>
         </w:rPr>
         <w:t>-</w:t>
       </w:r>
       <w:r>
         <w:rPr>
-          <w:lang w:val="en-CA"/>
-        </w:rPr>
-        <w:t xml:space="preserve"> </w:t>
-      </w:r>
-      <w:r>
-        <w:rPr>
-          <w:lang w:val="en-CA"/>
-        </w:rPr>
-        <w:t>255.255.0.0</w:t>
-      </w:r>
-      <w:r>
-        <w:rPr>
-          <w:lang w:val="en-CA"/>
-        </w:rPr>
-        <w:br/>
-      </w:r>
-      <w:r>
-        <w:rPr>
-          <w:lang w:val="en-CA"/>
-        </w:rPr>
-        <w:t>172.</w:t>
-      </w:r>
-      <w:r>
-        <w:rPr>
-          <w:lang w:val="en-CA"/>
-        </w:rPr>
-        <w:t xml:space="preserve"> </w:t>
-      </w:r>
-      <w:r>
-        <w:rPr>
-          <w:lang w:val="en-CA"/>
-        </w:rPr>
-        <w:t>38</w:t>
-      </w:r>
-      <w:r>
-        <w:rPr>
-          <w:lang w:val="en-CA"/>
-        </w:rPr>
-        <w:t>.</w:t>
-      </w:r>
-      <w:r>
-        <w:rPr>
-          <w:lang w:val="en-CA"/>
-        </w:rPr>
-        <w:t>5</w:t>
-      </w:r>
-      <w:r>
-        <w:rPr>
-          <w:lang w:val="en-CA"/>
-        </w:rPr>
-        <w:t>.0/16</w:t>
-      </w:r>
-      <w:r>
-        <w:rPr>
-          <w:lang w:val="en-CA"/>
+          <w:rStyle w:val="normaltextrun"/>
+          <w:rFonts w:ascii="Calibri" w:hAnsi="Calibri" w:cs="Calibri"/>
+          <w:shd w:val="clear" w:color="auto" w:fill="FFFFFF"/>
+        </w:rPr>
+        <w:t>255.255.252.0</w:t>
+      </w:r>
+      <w:r>
+        <w:rPr>
+          <w:rStyle w:val="scxw246753748"/>
+          <w:rFonts w:ascii="Calibri" w:hAnsi="Calibri" w:cs="Calibri"/>
+          <w:shd w:val="clear" w:color="auto" w:fill="FFFFFF"/>
+        </w:rPr>
+        <w:t> </w:t>
+      </w:r>
+      <w:r>
+        <w:rPr>
+          <w:rFonts w:ascii="Calibri" w:hAnsi="Calibri" w:cs="Calibri"/>
+          <w:shd w:val="clear" w:color="auto" w:fill="FFFFFF"/>
+        </w:rPr>
+        <w:br/>
+      </w:r>
+      <w:r>
+        <w:rPr>
+          <w:rStyle w:val="normaltextrun"/>
+          <w:rFonts w:ascii="Calibri" w:hAnsi="Calibri" w:cs="Calibri"/>
+          <w:shd w:val="clear" w:color="auto" w:fill="FFFFFF"/>
+        </w:rPr>
+        <w:t>172.38.16.0</w:t>
+      </w:r>
+      <w:r>
+        <w:rPr>
+          <w:rStyle w:val="normaltextrun"/>
+          <w:rFonts w:ascii="Calibri" w:hAnsi="Calibri" w:cs="Calibri"/>
+          <w:shd w:val="clear" w:color="auto" w:fill="FFFFFF"/>
         </w:rPr>
         <w:t>-</w:t>
       </w:r>
       <w:r>
         <w:rPr>
-          <w:lang w:val="en-CA"/>
-        </w:rPr>
-        <w:t xml:space="preserve"> </w:t>
-      </w:r>
-      <w:r>
-        <w:rPr>
-          <w:lang w:val="en-CA"/>
-        </w:rPr>
-        <w:t>255.255.0.0</w:t>
-      </w:r>
-      <w:r>
-        <w:rPr>
-          <w:lang w:val="en-CA"/>
-        </w:rPr>
-        <w:br/>
-      </w:r>
-      <w:r>
-        <w:rPr>
-          <w:lang w:val="en-CA"/>
-        </w:rPr>
-        <w:t>172.</w:t>
-      </w:r>
-      <w:r>
-        <w:rPr>
-          <w:lang w:val="en-CA"/>
-        </w:rPr>
-        <w:t xml:space="preserve"> </w:t>
-      </w:r>
-      <w:r>
-        <w:rPr>
-          <w:lang w:val="en-CA"/>
-        </w:rPr>
-        <w:t>38</w:t>
-      </w:r>
-      <w:r>
-        <w:rPr>
-          <w:lang w:val="en-CA"/>
-        </w:rPr>
-        <w:t>.</w:t>
-      </w:r>
-      <w:r>
-        <w:rPr>
-          <w:lang w:val="en-CA"/>
-        </w:rPr>
-        <w:t>6</w:t>
-      </w:r>
-      <w:r>
-        <w:rPr>
-          <w:lang w:val="en-CA"/>
-        </w:rPr>
-        <w:t>.0/16</w:t>
-      </w:r>
-      <w:r>
-        <w:rPr>
-          <w:lang w:val="en-CA"/>
+          <w:rStyle w:val="normaltextrun"/>
+          <w:rFonts w:ascii="Calibri" w:hAnsi="Calibri" w:cs="Calibri"/>
+          <w:shd w:val="clear" w:color="auto" w:fill="FFFFFF"/>
+        </w:rPr>
+        <w:t>255.255.252.0</w:t>
+      </w:r>
+    </w:p>
+    <w:p>
+      <w:pPr>
+        <w:pStyle w:val="ListParagraph"/>
+        <w:rPr>
+          <w:rStyle w:val="normaltextrun"/>
+          <w:rFonts w:ascii="Calibri" w:hAnsi="Calibri" w:cs="Calibri"/>
+          <w:shd w:val="clear" w:color="auto" w:fill="FFFFFF"/>
+        </w:rPr>
+      </w:pPr>
+      <w:r>
+        <w:rPr>
+          <w:rStyle w:val="normaltextrun"/>
+          <w:rFonts w:ascii="Calibri" w:hAnsi="Calibri" w:cs="Calibri"/>
+          <w:shd w:val="clear" w:color="auto" w:fill="FFFFFF"/>
+        </w:rPr>
+        <w:t>172.38.20.0</w:t>
+      </w:r>
+      <w:r>
+        <w:rPr>
+          <w:rStyle w:val="normaltextrun"/>
+          <w:rFonts w:ascii="Calibri" w:hAnsi="Calibri" w:cs="Calibri"/>
+          <w:shd w:val="clear" w:color="auto" w:fill="FFFFFF"/>
         </w:rPr>
         <w:t>-</w:t>
       </w:r>
       <w:r>
         <w:rPr>
-          <w:lang w:val="en-CA"/>
-        </w:rPr>
-        <w:t xml:space="preserve"> </w:t>
-      </w:r>
-      <w:r>
-        <w:rPr>
-          <w:lang w:val="en-CA"/>
-        </w:rPr>
-        <w:t>255.255.0.0</w:t>
-      </w:r>
-      <w:r>
-        <w:rPr>
-          <w:lang w:val="en-CA"/>
-        </w:rPr>
-        <w:br/>
-      </w:r>
-      <w:r>
-        <w:rPr>
-          <w:lang w:val="en-CA"/>
-        </w:rPr>
-        <w:t>172.</w:t>
-      </w:r>
-      <w:r>
-        <w:rPr>
-          <w:lang w:val="en-CA"/>
-        </w:rPr>
-        <w:t xml:space="preserve"> </w:t>
-      </w:r>
-      <w:r>
-        <w:rPr>
-          <w:lang w:val="en-CA"/>
-        </w:rPr>
-        <w:t>38</w:t>
-      </w:r>
-      <w:r>
-        <w:rPr>
-          <w:lang w:val="en-CA"/>
-        </w:rPr>
-        <w:t>.</w:t>
-      </w:r>
-      <w:r>
-        <w:rPr>
-          <w:lang w:val="en-CA"/>
-        </w:rPr>
-        <w:t>7</w:t>
-      </w:r>
-      <w:r>
-        <w:rPr>
-          <w:lang w:val="en-CA"/>
-        </w:rPr>
-        <w:t>.0/16</w:t>
-      </w:r>
-      <w:r>
-        <w:rPr>
-          <w:lang w:val="en-CA"/>
+          <w:rStyle w:val="normaltextrun"/>
+          <w:rFonts w:ascii="Calibri" w:hAnsi="Calibri" w:cs="Calibri"/>
+          <w:shd w:val="clear" w:color="auto" w:fill="FFFFFF"/>
+        </w:rPr>
+        <w:t>255.255.252.0</w:t>
+      </w:r>
+      <w:r>
+        <w:rPr>
+          <w:rStyle w:val="scxw246753748"/>
+          <w:rFonts w:ascii="Calibri" w:hAnsi="Calibri" w:cs="Calibri"/>
+          <w:shd w:val="clear" w:color="auto" w:fill="FFFFFF"/>
+        </w:rPr>
+        <w:t> </w:t>
+      </w:r>
+      <w:r>
+        <w:rPr>
+          <w:rFonts w:ascii="Calibri" w:hAnsi="Calibri" w:cs="Calibri"/>
+          <w:shd w:val="clear" w:color="auto" w:fill="FFFFFF"/>
+        </w:rPr>
+        <w:br/>
+      </w:r>
+      <w:r>
+        <w:rPr>
+          <w:rStyle w:val="normaltextrun"/>
+          <w:rFonts w:ascii="Calibri" w:hAnsi="Calibri" w:cs="Calibri"/>
+          <w:shd w:val="clear" w:color="auto" w:fill="FFFFFF"/>
+        </w:rPr>
+        <w:t>172.38.24.0</w:t>
+      </w:r>
+      <w:r>
+        <w:rPr>
+          <w:rStyle w:val="normaltextrun"/>
+          <w:rFonts w:ascii="Calibri" w:hAnsi="Calibri" w:cs="Calibri"/>
+          <w:shd w:val="clear" w:color="auto" w:fill="FFFFFF"/>
         </w:rPr>
         <w:t>-</w:t>
       </w:r>
       <w:r>
         <w:rPr>
-          <w:lang w:val="en-CA"/>
-        </w:rPr>
-        <w:t xml:space="preserve"> </w:t>
-      </w:r>
-      <w:r>
-        <w:rPr>
-          <w:lang w:val="en-CA"/>
-        </w:rPr>
-        <w:t>255.255.0.0</w:t>
-      </w:r>
-      <w:r>
-        <w:rPr>
-          <w:lang w:val="en-CA"/>
-        </w:rPr>
-        <w:br/>
-      </w:r>
-      <w:r>
-        <w:rPr>
-          <w:lang w:val="en-CA"/>
-        </w:rPr>
-        <w:t>172.</w:t>
-      </w:r>
-      <w:r>
-        <w:rPr>
-          <w:lang w:val="en-CA"/>
-        </w:rPr>
-        <w:t xml:space="preserve"> </w:t>
-      </w:r>
-      <w:r>
-        <w:rPr>
-          <w:lang w:val="en-CA"/>
-        </w:rPr>
-        <w:t>38</w:t>
-      </w:r>
-      <w:r>
-        <w:rPr>
-          <w:lang w:val="en-CA"/>
-        </w:rPr>
-        <w:t>.</w:t>
-      </w:r>
-      <w:r>
-        <w:rPr>
-          <w:lang w:val="en-CA"/>
-        </w:rPr>
-        <w:t>8</w:t>
-      </w:r>
-      <w:r>
-        <w:rPr>
-          <w:lang w:val="en-CA"/>
-        </w:rPr>
-        <w:t>.0/16</w:t>
-      </w:r>
-      <w:r>
-        <w:rPr>
-          <w:lang w:val="en-CA"/>
+          <w:rStyle w:val="normaltextrun"/>
+          <w:rFonts w:ascii="Calibri" w:hAnsi="Calibri" w:cs="Calibri"/>
+          <w:shd w:val="clear" w:color="auto" w:fill="FFFFFF"/>
+        </w:rPr>
+        <w:t>255.255.252.0</w:t>
+      </w:r>
+    </w:p>
+    <w:p>
+      <w:pPr>
+        <w:pStyle w:val="ListParagraph"/>
+        <w:rPr>
+          <w:rStyle w:val="normaltextrun"/>
+          <w:rFonts w:ascii="Calibri" w:hAnsi="Calibri" w:cs="Calibri"/>
+          <w:shd w:val="clear" w:color="auto" w:fill="FFFFFF"/>
+        </w:rPr>
+      </w:pPr>
+      <w:r>
+        <w:rPr>
+          <w:rStyle w:val="normaltextrun"/>
+          <w:rFonts w:ascii="Calibri" w:hAnsi="Calibri" w:cs="Calibri"/>
+          <w:shd w:val="clear" w:color="auto" w:fill="FFFFFF"/>
+        </w:rPr>
+        <w:t>172.38.28.0</w:t>
+      </w:r>
+      <w:r>
+        <w:rPr>
+          <w:rStyle w:val="normaltextrun"/>
+          <w:rFonts w:ascii="Calibri" w:hAnsi="Calibri" w:cs="Calibri"/>
+          <w:shd w:val="clear" w:color="auto" w:fill="FFFFFF"/>
         </w:rPr>
         <w:t>-</w:t>
       </w:r>
       <w:r>
         <w:rPr>
-          <w:lang w:val="en-CA"/>
-        </w:rPr>
-        <w:t xml:space="preserve"> </w:t>
-      </w:r>
-      <w:r>
-        <w:rPr>
-          <w:lang w:val="en-CA"/>
-        </w:rPr>
-        <w:t>255.255.0.0</w:t>
-      </w:r>
-    </w:p>
-    <w:p>
-      <w:pPr>
-        <w:pStyle w:val="ListParagraph"/>
-        <w:rPr>
-          <w:lang w:val="en-CA"/>
-        </w:rPr>
-      </w:pPr>
-      <w:r>
-        <w:rPr>
-          <w:lang w:val="en-CA"/>
-        </w:rPr>
-        <w:t>172.</w:t>
-      </w:r>
-      <w:r>
-        <w:rPr>
-          <w:lang w:val="en-CA"/>
-        </w:rPr>
-        <w:t xml:space="preserve"> </w:t>
-      </w:r>
-      <w:r>
-        <w:rPr>
-          <w:lang w:val="en-CA"/>
-        </w:rPr>
-        <w:t>38</w:t>
-      </w:r>
-      <w:r>
-        <w:rPr>
-          <w:lang w:val="en-CA"/>
-        </w:rPr>
-        <w:t>.</w:t>
-      </w:r>
-      <w:r>
-        <w:rPr>
-          <w:lang w:val="en-CA"/>
-        </w:rPr>
-        <w:t>9</w:t>
-      </w:r>
-      <w:r>
-        <w:rPr>
-          <w:lang w:val="en-CA"/>
-        </w:rPr>
-        <w:t>.0/16</w:t>
-      </w:r>
-      <w:r>
-        <w:rPr>
-          <w:lang w:val="en-CA"/>
+          <w:rStyle w:val="normaltextrun"/>
+          <w:rFonts w:ascii="Calibri" w:hAnsi="Calibri" w:cs="Calibri"/>
+          <w:shd w:val="clear" w:color="auto" w:fill="FFFFFF"/>
+        </w:rPr>
+        <w:t xml:space="preserve">255.255.252.0 </w:t>
+      </w:r>
+      <w:r>
+        <w:rPr>
+          <w:rStyle w:val="scxw246753748"/>
+          <w:rFonts w:ascii="Calibri" w:hAnsi="Calibri" w:cs="Calibri"/>
+          <w:shd w:val="clear" w:color="auto" w:fill="FFFFFF"/>
+        </w:rPr>
+        <w:t> </w:t>
+      </w:r>
+      <w:r>
+        <w:rPr>
+          <w:rFonts w:ascii="Calibri" w:hAnsi="Calibri" w:cs="Calibri"/>
+          <w:shd w:val="clear" w:color="auto" w:fill="FFFFFF"/>
+        </w:rPr>
+        <w:br/>
+      </w:r>
+      <w:r>
+        <w:rPr>
+          <w:rStyle w:val="normaltextrun"/>
+          <w:rFonts w:ascii="Calibri" w:hAnsi="Calibri" w:cs="Calibri"/>
+          <w:shd w:val="clear" w:color="auto" w:fill="FFFFFF"/>
+        </w:rPr>
+        <w:t>172.38.32.0</w:t>
+      </w:r>
+      <w:r>
+        <w:rPr>
+          <w:rStyle w:val="normaltextrun"/>
+          <w:rFonts w:ascii="Calibri" w:hAnsi="Calibri" w:cs="Calibri"/>
+          <w:shd w:val="clear" w:color="auto" w:fill="FFFFFF"/>
         </w:rPr>
         <w:t>-</w:t>
       </w:r>
       <w:r>
         <w:rPr>
-          <w:lang w:val="en-CA"/>
-        </w:rPr>
-        <w:t xml:space="preserve"> </w:t>
-      </w:r>
-      <w:r>
-        <w:rPr>
-          <w:lang w:val="en-CA"/>
-        </w:rPr>
-        <w:t>255.255.0.0</w:t>
-      </w:r>
-    </w:p>
-    <w:p>
-      <w:pPr>
-        <w:pStyle w:val="ListParagraph"/>
-        <w:rPr>
-          <w:lang w:val="en-CA"/>
-        </w:rPr>
-      </w:pPr>
-      <w:r>
-        <w:rPr>
-          <w:lang w:val="en-CA"/>
-        </w:rPr>
-        <w:t>172.</w:t>
-      </w:r>
-      <w:r>
-        <w:rPr>
-          <w:lang w:val="en-CA"/>
-        </w:rPr>
-        <w:t xml:space="preserve"> </w:t>
-      </w:r>
-      <w:r>
-        <w:rPr>
-          <w:lang w:val="en-CA"/>
-        </w:rPr>
-        <w:t>38</w:t>
-      </w:r>
-      <w:r>
-        <w:rPr>
-          <w:lang w:val="en-CA"/>
-        </w:rPr>
-        <w:t>.1</w:t>
-      </w:r>
-      <w:r>
-        <w:rPr>
-          <w:lang w:val="en-CA"/>
-        </w:rPr>
-        <w:t>0</w:t>
-      </w:r>
-      <w:r>
-        <w:rPr>
-          <w:lang w:val="en-CA"/>
-        </w:rPr>
-        <w:t>.0/16</w:t>
-      </w:r>
-      <w:r>
-        <w:rPr>
-          <w:lang w:val="en-CA"/>
+          <w:rStyle w:val="normaltextrun"/>
+          <w:rFonts w:ascii="Calibri" w:hAnsi="Calibri" w:cs="Calibri"/>
+          <w:shd w:val="clear" w:color="auto" w:fill="FFFFFF"/>
+        </w:rPr>
+        <w:t>255.255.252.0</w:t>
+      </w:r>
+    </w:p>
+    <w:p>
+      <w:pPr>
+        <w:pStyle w:val="ListParagraph"/>
+        <w:rPr>
+          <w:lang w:val="en-CA"/>
+        </w:rPr>
+      </w:pPr>
+      <w:r>
+        <w:rPr>
+          <w:rStyle w:val="normaltextrun"/>
+          <w:rFonts w:ascii="Calibri" w:hAnsi="Calibri" w:cs="Calibri"/>
+          <w:shd w:val="clear" w:color="auto" w:fill="FFFFFF"/>
+        </w:rPr>
+        <w:t>172.38.36.0</w:t>
+      </w:r>
+      <w:r>
+        <w:rPr>
+          <w:rStyle w:val="normaltextrun"/>
+          <w:rFonts w:ascii="Calibri" w:hAnsi="Calibri" w:cs="Calibri"/>
+          <w:shd w:val="clear" w:color="auto" w:fill="FFFFFF"/>
         </w:rPr>
         <w:t>-</w:t>
       </w:r>
       <w:r>
         <w:rPr>
-          <w:lang w:val="en-CA"/>
-        </w:rPr>
-        <w:t xml:space="preserve"> </w:t>
-      </w:r>
-      <w:r>
-        <w:rPr>
-          <w:lang w:val="en-CA"/>
-        </w:rPr>
-        <w:t>255.255.0.0</w:t>
-      </w:r>
-    </w:p>
-    <w:p>
-      <w:pPr>
-        <w:pStyle w:val="ListParagraph"/>
-        <w:rPr>
-          <w:lang w:val="en-CA"/>
-        </w:rPr>
-      </w:pPr>
+          <w:rStyle w:val="normaltextrun"/>
+          <w:rFonts w:ascii="Calibri" w:hAnsi="Calibri" w:cs="Calibri"/>
+          <w:shd w:val="clear" w:color="auto" w:fill="FFFFFF"/>
+        </w:rPr>
+        <w:t>255.255.252.0</w:t>
+      </w:r>
+      <w:r>
+        <w:rPr>
+          <w:rStyle w:val="eop"/>
+          <w:rFonts w:ascii="Calibri" w:hAnsi="Calibri" w:cs="Calibri"/>
+          <w:shd w:val="clear" w:color="auto" w:fill="FFFFFF"/>
+        </w:rPr>
+        <w:t> </w:t>
+      </w:r>
+      <w:r>
+        <w:rPr>
+          <w:lang w:val="en-CA"/>
+        </w:rPr>
+        <w:br/>
+      </w:r>
+      <w:r>
+        <w:rPr>
+          <w:lang w:val="en-CA"/>
+        </w:rPr>
+        <w:br/>
+      </w:r>
+      <w:r>
+        <w:rPr>
+          <w:lang w:val="en-CA"/>
+        </w:rPr>
+        <w:br/>
+      </w:r>
+      <w:r>
+        <w:rPr>
+          <w:lang w:val="en-CA"/>
+        </w:rPr>
+        <w:br/>
+      </w:r>
+      <w:r>
+        <w:rPr>
+          <w:lang w:val="en-CA"/>
+        </w:rPr>
+        <w:br/>
+      </w:r>
+      <w:r>
+        <w:rPr>
+          <w:lang w:val="en-CA"/>
+        </w:rPr>
+        <w:br/>
+      </w:r>
+      <w:r>
+        <w:rPr>
+          <w:lang w:val="en-CA"/>
+        </w:rPr>
+        <w:br/>
+      </w:r>
     </w:p>
     <w:p>
       <w:pPr>
@@ -1366,42 +1152,27 @@
         <w:rPr>
           <w:lang w:val="en-CA"/>
         </w:rPr>
-        <w:t>172.38.3.</w:t>
-      </w:r>
-      <w:r>
-        <w:rPr>
-          <w:lang w:val="en-CA"/>
-        </w:rPr>
-        <w:t>1</w:t>
-      </w:r>
-      <w:r>
-        <w:rPr>
-          <w:lang w:val="en-CA"/>
-        </w:rPr>
-        <w:t xml:space="preserve"> – 172.38.3.25</w:t>
-      </w:r>
-      <w:r>
-        <w:rPr>
-          <w:lang w:val="en-CA"/>
-        </w:rPr>
-        <w:t>4</w:t>
-      </w:r>
-      <w:r>
-        <w:rPr>
-          <w:lang w:val="en-CA"/>
-        </w:rPr>
-        <w:br/>
-      </w:r>
-      <w:r>
-        <w:rPr>
-          <w:lang w:val="en-CA"/>
-        </w:rPr>
-        <w:br/>
-      </w:r>
-      <w:r>
-        <w:rPr>
-          <w:lang w:val="en-CA"/>
-        </w:rPr>
+        <w:br/>
+      </w:r>
+      <w:r>
+        <w:rPr>
+          <w:rStyle w:val="normaltextrun"/>
+          <w:rFonts w:ascii="Calibri" w:hAnsi="Calibri" w:cs="Calibri"/>
+          <w:bdr w:val="none" w:sz="0" w:space="0" w:color="auto" w:frame="1"/>
+        </w:rPr>
+        <w:t>172.38.8.1-172.38.11.254</w:t>
+      </w:r>
+      <w:r>
+        <w:rPr>
+          <w:lang w:val="en-CA"/>
+        </w:rPr>
+        <w:br/>
+      </w:r>
+      <w:r>
+        <w:rPr>
+          <w:lang w:val="en-CA"/>
+        </w:rPr>
+        <w:lastRenderedPageBreak/>
         <w:br/>
       </w:r>
       <w:r>
@@ -1444,40 +1215,18 @@
     </w:p>
     <w:p>
       <w:pPr>
-        <w:ind w:left="360"/>
-        <w:rPr>
-          <w:lang w:val="en-CA"/>
-        </w:rPr>
-      </w:pPr>
-      <w:r>
-        <w:rPr>
-          <w:lang w:val="en-CA"/>
-        </w:rPr>
-        <w:t xml:space="preserve">       </w:t>
-      </w:r>
-      <w:r>
-        <w:rPr>
-          <w:lang w:val="en-CA"/>
-        </w:rPr>
-        <w:t>172.38.</w:t>
-      </w:r>
-      <w:r>
-        <w:rPr>
-          <w:lang w:val="en-CA"/>
-        </w:rPr>
-        <w:t>6</w:t>
-      </w:r>
-      <w:r>
-        <w:rPr>
-          <w:lang w:val="en-CA"/>
-        </w:rPr>
-        <w:t>.25</w:t>
-      </w:r>
-      <w:r>
-        <w:rPr>
-          <w:lang w:val="en-CA"/>
-        </w:rPr>
-        <w:t>5</w:t>
+        <w:pStyle w:val="ListParagraph"/>
+        <w:rPr>
+          <w:lang w:val="en-CA"/>
+        </w:rPr>
+      </w:pPr>
+      <w:r>
+        <w:rPr>
+          <w:rStyle w:val="normaltextrun"/>
+          <w:rFonts w:ascii="Calibri" w:hAnsi="Calibri" w:cs="Calibri"/>
+          <w:bdr w:val="none" w:sz="0" w:space="0" w:color="auto" w:frame="1"/>
+        </w:rPr>
+        <w:t>172.28.23.25</w:t>
       </w:r>
     </w:p>
     <w:p>
@@ -1491,7 +1240,6 @@
         <w:rPr>
           <w:lang w:val="en-CA"/>
         </w:rPr>
-        <w:lastRenderedPageBreak/>
         <w:t>Total for this page</w:t>
       </w:r>
       <w:r>
@@ -1689,6 +1437,12 @@
         <w:rPr>
           <w:lang w:val="en-CA"/>
         </w:rPr>
+        <w:t>7</w:t>
+      </w:r>
+      <w:r>
+        <w:rPr>
+          <w:lang w:val="en-CA"/>
+        </w:rPr>
         <w:br/>
       </w:r>
       <w:r>
@@ -1706,6 +1460,7 @@
           <w:numId w:val="1"/>
         </w:numPr>
         <w:rPr>
+          <w:rStyle w:val="normaltextrun"/>
           <w:lang w:val="en-CA"/>
         </w:rPr>
       </w:pPr>
@@ -1720,6 +1475,83 @@
           <w:lang w:val="en-CA"/>
         </w:rPr>
         <w:br/>
+      </w:r>
+      <w:r>
+        <w:rPr>
+          <w:rStyle w:val="normaltextrun"/>
+          <w:rFonts w:ascii="Calibri" w:hAnsi="Calibri" w:cs="Calibri"/>
+          <w:shd w:val="clear" w:color="auto" w:fill="FFFFFF"/>
+        </w:rPr>
+        <w:t>Production-6</w:t>
+      </w:r>
+    </w:p>
+    <w:p>
+      <w:pPr>
+        <w:pStyle w:val="ListParagraph"/>
+        <w:rPr>
+          <w:rStyle w:val="normaltextrun"/>
+          <w:lang w:val="en-CA"/>
+        </w:rPr>
+      </w:pPr>
+      <w:r>
+        <w:rPr>
+          <w:rStyle w:val="normaltextrun"/>
+          <w:rFonts w:ascii="Calibri" w:hAnsi="Calibri" w:cs="Calibri"/>
+          <w:shd w:val="clear" w:color="auto" w:fill="FFFFFF"/>
+        </w:rPr>
+        <w:t>Management-5</w:t>
+      </w:r>
+    </w:p>
+    <w:p>
+      <w:pPr>
+        <w:pStyle w:val="ListParagraph"/>
+        <w:rPr>
+          <w:rStyle w:val="normaltextrun"/>
+          <w:rFonts w:ascii="Calibri" w:hAnsi="Calibri" w:cs="Calibri"/>
+          <w:shd w:val="clear" w:color="auto" w:fill="FFFFFF"/>
+        </w:rPr>
+      </w:pPr>
+      <w:r>
+        <w:rPr>
+          <w:rStyle w:val="normaltextrun"/>
+          <w:rFonts w:ascii="Calibri" w:hAnsi="Calibri" w:cs="Calibri"/>
+          <w:shd w:val="clear" w:color="auto" w:fill="FFFFFF"/>
+        </w:rPr>
+        <w:t xml:space="preserve"> Sales-4,</w:t>
+      </w:r>
+    </w:p>
+    <w:p>
+      <w:pPr>
+        <w:pStyle w:val="ListParagraph"/>
+        <w:rPr>
+          <w:rStyle w:val="normaltextrun"/>
+          <w:rFonts w:ascii="Calibri" w:hAnsi="Calibri" w:cs="Calibri"/>
+          <w:shd w:val="clear" w:color="auto" w:fill="FFFFFF"/>
+        </w:rPr>
+      </w:pPr>
+      <w:r>
+        <w:rPr>
+          <w:rStyle w:val="normaltextrun"/>
+          <w:rFonts w:ascii="Calibri" w:hAnsi="Calibri" w:cs="Calibri"/>
+          <w:shd w:val="clear" w:color="auto" w:fill="FFFFFF"/>
+        </w:rPr>
+        <w:t>Shipping-3</w:t>
+      </w:r>
+    </w:p>
+    <w:p>
+      <w:pPr>
+        <w:pStyle w:val="ListParagraph"/>
+        <w:rPr>
+          <w:lang w:val="en-CA"/>
+        </w:rPr>
+      </w:pPr>
+      <w:r>
+        <w:rPr>
+          <w:rStyle w:val="normaltextrun"/>
+          <w:rFonts w:ascii="Calibri" w:hAnsi="Calibri" w:cs="Calibri"/>
+          <w:shd w:val="clear" w:color="auto" w:fill="FFFFFF"/>
+        </w:rPr>
+        <w:t>ISP-2</w:t>
       </w:r>
       <w:r>
         <w:rPr>
@@ -1742,6 +1574,7 @@
           <w:numId w:val="1"/>
         </w:numPr>
         <w:rPr>
+          <w:rStyle w:val="normaltextrun"/>
           <w:lang w:val="en-CA"/>
         </w:rPr>
       </w:pPr>
@@ -1754,6 +1587,99 @@
       <w:r>
         <w:rPr>
           <w:lang w:val="en-CA"/>
+        </w:rPr>
+        <w:br/>
+      </w:r>
+      <w:r>
+        <w:rPr>
+          <w:rStyle w:val="normaltextrun"/>
+          <w:rFonts w:ascii="Calibri" w:hAnsi="Calibri" w:cs="Calibri"/>
+          <w:shd w:val="clear" w:color="auto" w:fill="FFFFFF"/>
+        </w:rPr>
+        <w:t>25, 255.255.255.192/26</w:t>
+      </w:r>
+    </w:p>
+    <w:p>
+      <w:pPr>
+        <w:pStyle w:val="ListParagraph"/>
+        <w:rPr>
+          <w:rStyle w:val="normaltextrun"/>
+          <w:rFonts w:ascii="Calibri" w:hAnsi="Calibri" w:cs="Calibri"/>
+          <w:shd w:val="clear" w:color="auto" w:fill="FFFFFF"/>
+        </w:rPr>
+      </w:pPr>
+      <w:r>
+        <w:rPr>
+          <w:rStyle w:val="normaltextrun"/>
+          <w:rFonts w:ascii="Calibri" w:hAnsi="Calibri" w:cs="Calibri"/>
+          <w:shd w:val="clear" w:color="auto" w:fill="FFFFFF"/>
+        </w:rPr>
+        <w:t>255.255.255.224/27</w:t>
+      </w:r>
+    </w:p>
+    <w:p>
+      <w:pPr>
+        <w:pStyle w:val="ListParagraph"/>
+        <w:rPr>
+          <w:rStyle w:val="normaltextrun"/>
+          <w:rFonts w:ascii="Calibri" w:hAnsi="Calibri" w:cs="Calibri"/>
+          <w:shd w:val="clear" w:color="auto" w:fill="FFFFFF"/>
+        </w:rPr>
+      </w:pPr>
+      <w:r>
+        <w:rPr>
+          <w:rStyle w:val="normaltextrun"/>
+          <w:rFonts w:ascii="Calibri" w:hAnsi="Calibri" w:cs="Calibri"/>
+          <w:shd w:val="clear" w:color="auto" w:fill="FFFFFF"/>
+        </w:rPr>
+        <w:t>255.255.255.240/28</w:t>
+      </w:r>
+    </w:p>
+    <w:p>
+      <w:pPr>
+        <w:pStyle w:val="ListParagraph"/>
+        <w:rPr>
+          <w:rStyle w:val="normaltextrun"/>
+          <w:rFonts w:ascii="Calibri" w:hAnsi="Calibri" w:cs="Calibri"/>
+          <w:shd w:val="clear" w:color="auto" w:fill="FFFFFF"/>
+        </w:rPr>
+      </w:pPr>
+      <w:r>
+        <w:rPr>
+          <w:rStyle w:val="normaltextrun"/>
+          <w:rFonts w:ascii="Calibri" w:hAnsi="Calibri" w:cs="Calibri"/>
+          <w:shd w:val="clear" w:color="auto" w:fill="FFFFFF"/>
+        </w:rPr>
+        <w:t xml:space="preserve">255.255.255.248/29 </w:t>
+      </w:r>
+    </w:p>
+    <w:p>
+      <w:pPr>
+        <w:pStyle w:val="ListParagraph"/>
+        <w:rPr>
+          <w:lang w:val="en-CA"/>
+        </w:rPr>
+      </w:pPr>
+      <w:r>
+        <w:rPr>
+          <w:rStyle w:val="normaltextrun"/>
+          <w:rFonts w:ascii="Calibri" w:hAnsi="Calibri" w:cs="Calibri"/>
+          <w:shd w:val="clear" w:color="auto" w:fill="FFFFFF"/>
+        </w:rPr>
+        <w:t>255.255.255.252/30</w:t>
+      </w:r>
+      <w:r>
+        <w:rPr>
+          <w:rStyle w:val="scxw252046864"/>
+          <w:rFonts w:ascii="Calibri" w:hAnsi="Calibri" w:cs="Calibri"/>
+          <w:shd w:val="clear" w:color="auto" w:fill="FFFFFF"/>
+        </w:rPr>
+        <w:t> </w:t>
+      </w:r>
+      <w:r>
+        <w:rPr>
+          <w:rFonts w:ascii="Calibri" w:hAnsi="Calibri" w:cs="Calibri"/>
+          <w:shd w:val="clear" w:color="auto" w:fill="FFFFFF"/>
         </w:rPr>
         <w:br/>
       </w:r>
@@ -1772,6 +1698,7 @@
           <w:numId w:val="1"/>
         </w:numPr>
         <w:rPr>
+          <w:rStyle w:val="normaltextrun"/>
           <w:lang w:val="en-CA"/>
         </w:rPr>
       </w:pPr>
@@ -1789,27 +1716,90 @@
       </w:r>
       <w:r>
         <w:rPr>
-          <w:lang w:val="en-CA"/>
-        </w:rPr>
-        <w:br/>
-      </w:r>
-      <w:r>
-        <w:rPr>
-          <w:lang w:val="en-CA"/>
-        </w:rPr>
-        <w:br/>
-      </w:r>
-      <w:r>
-        <w:rPr>
-          <w:lang w:val="en-CA"/>
-        </w:rPr>
-        <w:br/>
-      </w:r>
-      <w:r>
-        <w:rPr>
-          <w:lang w:val="en-CA"/>
-        </w:rPr>
-        <w:br/>
+          <w:rStyle w:val="normaltextrun"/>
+          <w:rFonts w:ascii="Calibri" w:hAnsi="Calibri" w:cs="Calibri"/>
+          <w:shd w:val="clear" w:color="auto" w:fill="FFFFFF"/>
+        </w:rPr>
+        <w:t>205.80.90.0</w:t>
+      </w:r>
+    </w:p>
+    <w:p>
+      <w:pPr>
+        <w:pStyle w:val="ListParagraph"/>
+        <w:rPr>
+          <w:rStyle w:val="normaltextrun"/>
+          <w:rFonts w:ascii="Calibri" w:hAnsi="Calibri" w:cs="Calibri"/>
+          <w:shd w:val="clear" w:color="auto" w:fill="FFFFFF"/>
+        </w:rPr>
+      </w:pPr>
+      <w:r>
+        <w:rPr>
+          <w:rStyle w:val="normaltextrun"/>
+          <w:rFonts w:ascii="Calibri" w:hAnsi="Calibri" w:cs="Calibri"/>
+          <w:shd w:val="clear" w:color="auto" w:fill="FFFFFF"/>
+        </w:rPr>
+        <w:t>205.80.90.64</w:t>
+      </w:r>
+    </w:p>
+    <w:p>
+      <w:pPr>
+        <w:pStyle w:val="ListParagraph"/>
+        <w:rPr>
+          <w:rStyle w:val="normaltextrun"/>
+          <w:rFonts w:ascii="Calibri" w:hAnsi="Calibri" w:cs="Calibri"/>
+          <w:shd w:val="clear" w:color="auto" w:fill="FFFFFF"/>
+        </w:rPr>
+      </w:pPr>
+      <w:r>
+        <w:rPr>
+          <w:rStyle w:val="normaltextrun"/>
+          <w:rFonts w:ascii="Calibri" w:hAnsi="Calibri" w:cs="Calibri"/>
+          <w:shd w:val="clear" w:color="auto" w:fill="FFFFFF"/>
+        </w:rPr>
+        <w:t>205.80.90.96</w:t>
+      </w:r>
+    </w:p>
+    <w:p>
+      <w:pPr>
+        <w:pStyle w:val="ListParagraph"/>
+        <w:rPr>
+          <w:rStyle w:val="normaltextrun"/>
+          <w:rFonts w:ascii="Calibri" w:hAnsi="Calibri" w:cs="Calibri"/>
+          <w:shd w:val="clear" w:color="auto" w:fill="FFFFFF"/>
+        </w:rPr>
+      </w:pPr>
+      <w:r>
+        <w:rPr>
+          <w:rStyle w:val="normaltextrun"/>
+          <w:rFonts w:ascii="Calibri" w:hAnsi="Calibri" w:cs="Calibri"/>
+          <w:shd w:val="clear" w:color="auto" w:fill="FFFFFF"/>
+        </w:rPr>
+        <w:t>205.80.90.112</w:t>
+      </w:r>
+    </w:p>
+    <w:p>
+      <w:pPr>
+        <w:pStyle w:val="ListParagraph"/>
+        <w:rPr>
+          <w:lang w:val="en-CA"/>
+        </w:rPr>
+      </w:pPr>
+      <w:r>
+        <w:rPr>
+          <w:rStyle w:val="normaltextrun"/>
+          <w:rFonts w:ascii="Calibri" w:hAnsi="Calibri" w:cs="Calibri"/>
+          <w:shd w:val="clear" w:color="auto" w:fill="FFFFFF"/>
+        </w:rPr>
+        <w:lastRenderedPageBreak/>
+        <w:t>205.80.90.120</w:t>
+      </w:r>
+      <w:r>
+        <w:rPr>
+          <w:rStyle w:val="scxw13449390"/>
+          <w:rFonts w:ascii="Calibri" w:hAnsi="Calibri" w:cs="Calibri"/>
+          <w:shd w:val="clear" w:color="auto" w:fill="FFFFFF"/>
+        </w:rPr>
+        <w:t> </w:t>
       </w:r>
       <w:r>
         <w:rPr>
@@ -1826,6 +1816,7 @@
           <w:numId w:val="1"/>
         </w:numPr>
         <w:rPr>
+          <w:rStyle w:val="normaltextrun"/>
           <w:lang w:val="en-CA"/>
         </w:rPr>
       </w:pPr>
@@ -1853,6 +1844,30 @@
           <w:lang w:val="en-CA"/>
         </w:rPr>
         <w:br/>
+      </w:r>
+      <w:r>
+        <w:rPr>
+          <w:rStyle w:val="normaltextrun"/>
+          <w:rFonts w:ascii="Calibri" w:hAnsi="Calibri" w:cs="Calibri"/>
+          <w:shd w:val="clear" w:color="auto" w:fill="FFFFFF"/>
+        </w:rPr>
+        <w:t>205.80.90.1-205.80.90.62</w:t>
+      </w:r>
+    </w:p>
+    <w:p>
+      <w:pPr>
+        <w:pStyle w:val="ListParagraph"/>
+        <w:rPr>
+          <w:lang w:val="en-CA"/>
+        </w:rPr>
+      </w:pPr>
+      <w:r>
+        <w:rPr>
+          <w:rStyle w:val="normaltextrun"/>
+          <w:rFonts w:ascii="Calibri" w:hAnsi="Calibri" w:cs="Calibri"/>
+          <w:shd w:val="clear" w:color="auto" w:fill="FFFFFF"/>
+        </w:rPr>
+        <w:t>205.80.90.63</w:t>
       </w:r>
       <w:r>
         <w:rPr>
@@ -1875,6 +1890,7 @@
           <w:numId w:val="1"/>
         </w:numPr>
         <w:rPr>
+          <w:rStyle w:val="normaltextrun"/>
           <w:lang w:val="en-CA"/>
         </w:rPr>
       </w:pPr>
@@ -1889,6 +1905,30 @@
           <w:lang w:val="en-CA"/>
         </w:rPr>
         <w:br/>
+      </w:r>
+      <w:r>
+        <w:rPr>
+          <w:rStyle w:val="normaltextrun"/>
+          <w:rFonts w:ascii="Calibri" w:hAnsi="Calibri" w:cs="Calibri"/>
+          <w:shd w:val="clear" w:color="auto" w:fill="FFFFFF"/>
+        </w:rPr>
+        <w:t>205.80.90.121-205.80.90.122</w:t>
+      </w:r>
+    </w:p>
+    <w:p>
+      <w:pPr>
+        <w:pStyle w:val="ListParagraph"/>
+        <w:rPr>
+          <w:lang w:val="en-CA"/>
+        </w:rPr>
+      </w:pPr>
+      <w:r>
+        <w:rPr>
+          <w:rStyle w:val="normaltextrun"/>
+          <w:rFonts w:ascii="Calibri" w:hAnsi="Calibri" w:cs="Calibri"/>
+          <w:shd w:val="clear" w:color="auto" w:fill="FFFFFF"/>
+        </w:rPr>
+        <w:t>205.80.90.123</w:t>
       </w:r>
       <w:r>
         <w:rPr>
@@ -1929,6 +1969,22 @@
     </w:p>
     <w:p>
       <w:pPr>
+        <w:pStyle w:val="ListParagraph"/>
+        <w:rPr>
+          <w:lang w:val="en-CA"/>
+        </w:rPr>
+      </w:pPr>
+      <w:r>
+        <w:rPr>
+          <w:rStyle w:val="normaltextrun"/>
+          <w:rFonts w:ascii="Calibri" w:hAnsi="Calibri" w:cs="Calibri"/>
+          <w:shd w:val="clear" w:color="auto" w:fill="FFFFFF"/>
+        </w:rPr>
+        <w:t>205.80.90.124-205.80.90.127</w:t>
+      </w:r>
+    </w:p>
+    <w:p>
+      <w:pPr>
         <w:rPr>
           <w:lang w:val="en-CA"/>
         </w:rPr>
@@ -1983,7 +2039,6 @@
         <w:rPr>
           <w:lang w:val="en-CA"/>
         </w:rPr>
-        <w:lastRenderedPageBreak/>
         <w:t>Total</w:t>
       </w:r>
       <w:r>
@@ -2956,6 +3011,7 @@
   <w:style w:type="character" w:default="1" w:styleId="DefaultParagraphFont">
     <w:name w:val="Default Paragraph Font"/>
     <w:uiPriority w:val="1"/>
+    <w:semiHidden/>
     <w:unhideWhenUsed/>
   </w:style>
   <w:style w:type="table" w:default="1" w:styleId="TableNormal">
@@ -3076,6 +3132,31 @@
       <w:bCs/>
       <w:color w:val="4F81BD" w:themeColor="accent1"/>
     </w:rPr>
+  </w:style>
+  <w:style w:type="character" w:customStyle="1" w:styleId="normaltextrun">
+    <w:name w:val="normaltextrun"/>
+    <w:basedOn w:val="DefaultParagraphFont"/>
+    <w:rsid w:val="002C285D"/>
+  </w:style>
+  <w:style w:type="character" w:customStyle="1" w:styleId="scxw246753748">
+    <w:name w:val="scxw246753748"/>
+    <w:basedOn w:val="DefaultParagraphFont"/>
+    <w:rsid w:val="002C285D"/>
+  </w:style>
+  <w:style w:type="character" w:customStyle="1" w:styleId="eop">
+    <w:name w:val="eop"/>
+    <w:basedOn w:val="DefaultParagraphFont"/>
+    <w:rsid w:val="002C285D"/>
+  </w:style>
+  <w:style w:type="character" w:customStyle="1" w:styleId="scxw252046864">
+    <w:name w:val="scxw252046864"/>
+    <w:basedOn w:val="DefaultParagraphFont"/>
+    <w:rsid w:val="002C285D"/>
+  </w:style>
+  <w:style w:type="character" w:customStyle="1" w:styleId="scxw13449390">
+    <w:name w:val="scxw13449390"/>
+    <w:basedOn w:val="DefaultParagraphFont"/>
+    <w:rsid w:val="002C285D"/>
   </w:style>
 </w:styles>
 </file>

</xml_diff>